<commit_message>
nambah config.ts untuk api_url
</commit_message>
<xml_diff>
--- a/dokumentasi/Laporan dokumentasi projek kembang kempis tahap 1 - puja roniansyah.docx
+++ b/dokumentasi/Laporan dokumentasi projek kembang kempis tahap 1 - puja roniansyah.docx
@@ -4702,6 +4702,17 @@
     <w:p>
       <w:pPr>
         <w:pStyle w:val="ListParagraph"/>
+        <w:jc w:val="both"/>
+        <w:rPr>
+          <w:rFonts w:ascii="Times New Roman" w:hAnsi="Times New Roman" w:cs="Times New Roman"/>
+          <w:sz w:val="24"/>
+          <w:szCs w:val="24"/>
+        </w:rPr>
+      </w:pPr>
+    </w:p>
+    <w:p>
+      <w:pPr>
+        <w:pStyle w:val="ListParagraph"/>
         <w:numPr>
           <w:ilvl w:val="0"/>
           <w:numId w:val="3"/>
@@ -4760,6 +4771,42 @@
           <w:szCs w:val="24"/>
         </w:rPr>
       </w:pPr>
+      <w:proofErr w:type="spellStart"/>
+      <w:r>
+        <w:rPr>
+          <w:rFonts w:ascii="Times New Roman" w:hAnsi="Times New Roman" w:cs="Times New Roman"/>
+          <w:sz w:val="24"/>
+          <w:szCs w:val="24"/>
+        </w:rPr>
+        <w:t>digunakan</w:t>
+      </w:r>
+      <w:proofErr w:type="spellEnd"/>
+      <w:r>
+        <w:rPr>
+          <w:rFonts w:ascii="Times New Roman" w:hAnsi="Times New Roman" w:cs="Times New Roman"/>
+          <w:sz w:val="24"/>
+          <w:szCs w:val="24"/>
+        </w:rPr>
+        <w:t xml:space="preserve"> </w:t>
+      </w:r>
+      <w:proofErr w:type="spellStart"/>
+      <w:r>
+        <w:rPr>
+          <w:rFonts w:ascii="Times New Roman" w:hAnsi="Times New Roman" w:cs="Times New Roman"/>
+          <w:sz w:val="24"/>
+          <w:szCs w:val="24"/>
+        </w:rPr>
+        <w:t>untuk</w:t>
+      </w:r>
+      <w:proofErr w:type="spellEnd"/>
+      <w:r>
+        <w:rPr>
+          <w:rFonts w:ascii="Times New Roman" w:hAnsi="Times New Roman" w:cs="Times New Roman"/>
+          <w:sz w:val="24"/>
+          <w:szCs w:val="24"/>
+        </w:rPr>
+        <w:t xml:space="preserve"> ikon FAB.</w:t>
+      </w:r>
     </w:p>
     <w:p>
       <w:pPr>
@@ -4771,42 +4818,6 @@
           <w:szCs w:val="24"/>
         </w:rPr>
       </w:pPr>
-      <w:proofErr w:type="spellStart"/>
-      <w:r>
-        <w:rPr>
-          <w:rFonts w:ascii="Times New Roman" w:hAnsi="Times New Roman" w:cs="Times New Roman"/>
-          <w:sz w:val="24"/>
-          <w:szCs w:val="24"/>
-        </w:rPr>
-        <w:t>digunakan</w:t>
-      </w:r>
-      <w:proofErr w:type="spellEnd"/>
-      <w:r>
-        <w:rPr>
-          <w:rFonts w:ascii="Times New Roman" w:hAnsi="Times New Roman" w:cs="Times New Roman"/>
-          <w:sz w:val="24"/>
-          <w:szCs w:val="24"/>
-        </w:rPr>
-        <w:t xml:space="preserve"> </w:t>
-      </w:r>
-      <w:proofErr w:type="spellStart"/>
-      <w:r>
-        <w:rPr>
-          <w:rFonts w:ascii="Times New Roman" w:hAnsi="Times New Roman" w:cs="Times New Roman"/>
-          <w:sz w:val="24"/>
-          <w:szCs w:val="24"/>
-        </w:rPr>
-        <w:t>untuk</w:t>
-      </w:r>
-      <w:proofErr w:type="spellEnd"/>
-      <w:r>
-        <w:rPr>
-          <w:rFonts w:ascii="Times New Roman" w:hAnsi="Times New Roman" w:cs="Times New Roman"/>
-          <w:sz w:val="24"/>
-          <w:szCs w:val="24"/>
-        </w:rPr>
-        <w:t xml:space="preserve"> ikon FAB.</w:t>
-      </w:r>
     </w:p>
     <w:p>
       <w:pPr>
@@ -6270,6 +6281,16 @@
     <w:p>
       <w:pPr>
         <w:pStyle w:val="ListParagraph"/>
+        <w:rPr>
+          <w:rFonts w:ascii="Times New Roman" w:hAnsi="Times New Roman" w:cs="Times New Roman"/>
+          <w:sz w:val="24"/>
+          <w:szCs w:val="24"/>
+        </w:rPr>
+      </w:pPr>
+    </w:p>
+    <w:p>
+      <w:pPr>
+        <w:pStyle w:val="ListParagraph"/>
         <w:numPr>
           <w:ilvl w:val="0"/>
           <w:numId w:val="4"/>
@@ -7121,6 +7142,7 @@
       <w:r>
         <w:rPr>
           <w:rFonts w:ascii="Times New Roman" w:hAnsi="Times New Roman" w:cs="Times New Roman"/>
+          <w:noProof/>
           <w:sz w:val="24"/>
           <w:szCs w:val="24"/>
         </w:rPr>
@@ -7183,6 +7205,7 @@
       <w:r>
         <w:rPr>
           <w:rFonts w:ascii="Times New Roman" w:hAnsi="Times New Roman" w:cs="Times New Roman"/>
+          <w:noProof/>
           <w:sz w:val="24"/>
           <w:szCs w:val="24"/>
         </w:rPr>
@@ -7245,6 +7268,7 @@
       <w:r>
         <w:rPr>
           <w:rFonts w:ascii="Times New Roman" w:hAnsi="Times New Roman" w:cs="Times New Roman"/>
+          <w:noProof/>
           <w:sz w:val="24"/>
           <w:szCs w:val="24"/>
         </w:rPr>
@@ -9396,7 +9420,7 @@
           <w:szCs w:val="24"/>
         </w:rPr>
         <w:pict w14:anchorId="6DEF31D9">
-          <v:rect id="_x0000_i1148" style="width:0;height:1.5pt" o:hralign="center" o:hrstd="t" o:hr="t" fillcolor="#a0a0a0" stroked="f"/>
+          <v:rect id="_x0000_i1027" style="width:0;height:1.5pt" o:hralign="center" o:hrstd="t" o:hr="t" fillcolor="#a0a0a0" stroked="f"/>
         </w:pict>
       </w:r>
     </w:p>
@@ -10610,7 +10634,7 @@
           <w:szCs w:val="24"/>
         </w:rPr>
         <w:pict w14:anchorId="0C585110">
-          <v:rect id="_x0000_i1149" style="width:0;height:1.5pt" o:hralign="center" o:hrstd="t" o:hr="t" fillcolor="#a0a0a0" stroked="f"/>
+          <v:rect id="_x0000_i1028" style="width:0;height:1.5pt" o:hralign="center" o:hrstd="t" o:hr="t" fillcolor="#a0a0a0" stroked="f"/>
         </w:pict>
       </w:r>
     </w:p>
@@ -13035,6 +13059,7 @@
   <w:style w:type="character" w:default="1" w:styleId="DefaultParagraphFont">
     <w:name w:val="Default Paragraph Font"/>
     <w:uiPriority w:val="1"/>
+    <w:semiHidden/>
     <w:unhideWhenUsed/>
   </w:style>
   <w:style w:type="table" w:default="1" w:styleId="TableNormal">

</xml_diff>